<commit_message>
Sprint 4 entrega documentacao
</commit_message>
<xml_diff>
--- a/SP02 -Descrição do Processo de Negócio.docx
+++ b/SP02 -Descrição do Processo de Negócio.docx
@@ -78,7 +78,43 @@
           <w:szCs w:val="24"/>
           <w:lang w:eastAsia="pt-BR"/>
         </w:rPr>
-        <w:t>O foco desta análise é uma empresa de desenvolvimento de software que não possui um sistema para organizar suas pendências. Analisamos a situação atuação de seus processos e verificados diversos problemas que poderiam facilmente serem resolvidos caso a empresa tivesse maior organização em suas tarefas. Segue abaixo alguns processos que foram analisados:</w:t>
+        <w:t>O foco desta análise é uma empresa de desenvolvimento de software que não possui um sistema para organizar suas pendências. Analisamos a situação atua</w:t>
+      </w:r>
+      <w:r>
+        <w:rPr>
+          <w:rFonts w:hint="default" w:cs="Arial"/>
+          <w:sz w:val="24"/>
+          <w:szCs w:val="24"/>
+          <w:lang w:val="en-US" w:eastAsia="pt-BR"/>
+        </w:rPr>
+        <w:t>l</w:t>
+      </w:r>
+      <w:r>
+        <w:rPr>
+          <w:rFonts w:cs="Arial"/>
+          <w:sz w:val="24"/>
+          <w:szCs w:val="24"/>
+          <w:lang w:eastAsia="pt-BR"/>
+        </w:rPr>
+        <w:t xml:space="preserve"> de seus processos e </w:t>
+      </w:r>
+      <w:r>
+        <w:rPr>
+          <w:rFonts w:hint="default" w:cs="Arial"/>
+          <w:sz w:val="24"/>
+          <w:szCs w:val="24"/>
+          <w:lang w:val="en-US" w:eastAsia="pt-BR"/>
+        </w:rPr>
+        <w:t>foi encontrado</w:t>
+      </w:r>
+      <w:r>
+        <w:rPr>
+          <w:rFonts w:cs="Arial"/>
+          <w:sz w:val="24"/>
+          <w:szCs w:val="24"/>
+          <w:lang w:eastAsia="pt-BR"/>
+        </w:rPr>
+        <w:t xml:space="preserve"> diversos problemas que poderiam facilmente serem resolvidos caso a empresa tivesse maior organização em suas tarefas. Segue abaixo alguns processos que foram analisados:</w:t>
       </w:r>
       <w:r>
         <w:rPr>
@@ -177,6 +213,54 @@
       </w:r>
       <w:r>
         <w:rPr>
+          <w:lang w:eastAsia="pt-BR"/>
+        </w:rPr>
+        <w:drawing>
+          <wp:inline distT="0" distB="0" distL="0" distR="0">
+            <wp:extent cx="5143500" cy="3973830"/>
+            <wp:effectExtent l="0" t="0" r="0" b="7620"/>
+            <wp:docPr id="7" name="Imagem 7"/>
+            <wp:cNvGraphicFramePr>
+              <a:graphicFrameLocks xmlns:a="http://schemas.openxmlformats.org/drawingml/2006/main" noChangeAspect="1"/>
+            </wp:cNvGraphicFramePr>
+            <a:graphic xmlns:a="http://schemas.openxmlformats.org/drawingml/2006/main">
+              <a:graphicData uri="http://schemas.openxmlformats.org/drawingml/2006/picture">
+                <pic:pic xmlns:pic="http://schemas.openxmlformats.org/drawingml/2006/picture">
+                  <pic:nvPicPr>
+                    <pic:cNvPr id="7" name="Imagem 7"/>
+                    <pic:cNvPicPr>
+                      <a:picLocks noChangeAspect="1"/>
+                    </pic:cNvPicPr>
+                  </pic:nvPicPr>
+                  <pic:blipFill>
+                    <a:blip r:embed="rId5">
+                      <a:extLst>
+                        <a:ext uri="{28A0092B-C50C-407E-A947-70E740481C1C}">
+                          <a14:useLocalDpi xmlns:a14="http://schemas.microsoft.com/office/drawing/2010/main" val="0"/>
+                        </a:ext>
+                      </a:extLst>
+                    </a:blip>
+                    <a:stretch>
+                      <a:fillRect/>
+                    </a:stretch>
+                  </pic:blipFill>
+                  <pic:spPr>
+                    <a:xfrm>
+                      <a:off x="0" y="0"/>
+                      <a:ext cx="5143500" cy="3974291"/>
+                    </a:xfrm>
+                    <a:prstGeom prst="rect">
+                      <a:avLst/>
+                    </a:prstGeom>
+                  </pic:spPr>
+                </pic:pic>
+              </a:graphicData>
+            </a:graphic>
+          </wp:inline>
+        </w:drawing>
+      </w:r>
+      <w:r>
+        <w:rPr>
           <w:rFonts w:cs="Arial"/>
           <w:sz w:val="24"/>
           <w:szCs w:val="24"/>
@@ -801,8 +885,6 @@
           <w:lang w:eastAsia="pt-BR"/>
         </w:rPr>
       </w:pPr>
-      <w:bookmarkStart w:id="13" w:name="_GoBack"/>
-      <w:bookmarkEnd w:id="13"/>
     </w:p>
     <w:p>
       <w:pPr>
@@ -1039,6 +1121,8 @@
         </w:rPr>
         <w:t>Processo 3 – Testes</w:t>
       </w:r>
+      <w:bookmarkStart w:id="13" w:name="_GoBack"/>
+      <w:bookmarkEnd w:id="13"/>
     </w:p>
     <w:p>
       <w:pPr>
@@ -2298,6 +2382,7 @@
             <w:insideH w:val="single" w:color="auto" w:sz="4" w:space="0"/>
             <w:insideV w:val="single" w:color="auto" w:sz="4" w:space="0"/>
           </w:tblBorders>
+          <w:shd w:val="clear" w:color="auto" w:fill="FFFFFF"/>
           <w:tblCellMar>
             <w:top w:w="15" w:type="dxa"/>
             <w:left w:w="15" w:type="dxa"/>

</xml_diff>

<commit_message>
atualizando a adicionando documentacao
</commit_message>
<xml_diff>
--- a/SP02 -Descrição do Processo de Negócio.docx
+++ b/SP02 -Descrição do Processo de Negócio.docx
@@ -11,8 +11,8 @@
           <w:lang w:val="pt-BR" w:eastAsia="pt-BR"/>
         </w:rPr>
       </w:pPr>
-      <w:bookmarkStart w:id="0" w:name="_Toc506793642"/>
-      <w:bookmarkStart w:id="1" w:name="_Toc520618174"/>
+      <w:bookmarkStart w:id="0" w:name="_Toc520618174"/>
+      <w:bookmarkStart w:id="1" w:name="_Toc506793642"/>
       <w:r>
         <w:rPr>
           <w:rFonts w:ascii="Calibri" w:hAnsi="Calibri"/>
@@ -33,8 +33,8 @@
           <w:lang w:val="pt-BR" w:eastAsia="pt-BR"/>
         </w:rPr>
       </w:pPr>
-      <w:bookmarkStart w:id="2" w:name="_Toc520618175"/>
-      <w:bookmarkStart w:id="3" w:name="_Toc506793644"/>
+      <w:bookmarkStart w:id="2" w:name="_Toc506793644"/>
+      <w:bookmarkStart w:id="3" w:name="_Toc520618175"/>
     </w:p>
     <w:p>
       <w:pPr>
@@ -211,54 +211,8 @@
           </wp:inline>
         </w:drawing>
       </w:r>
-      <w:r>
-        <w:rPr>
-          <w:lang w:eastAsia="pt-BR"/>
-        </w:rPr>
-        <w:drawing>
-          <wp:inline distT="0" distB="0" distL="0" distR="0">
-            <wp:extent cx="5143500" cy="3973830"/>
-            <wp:effectExtent l="0" t="0" r="0" b="7620"/>
-            <wp:docPr id="7" name="Imagem 7"/>
-            <wp:cNvGraphicFramePr>
-              <a:graphicFrameLocks xmlns:a="http://schemas.openxmlformats.org/drawingml/2006/main" noChangeAspect="1"/>
-            </wp:cNvGraphicFramePr>
-            <a:graphic xmlns:a="http://schemas.openxmlformats.org/drawingml/2006/main">
-              <a:graphicData uri="http://schemas.openxmlformats.org/drawingml/2006/picture">
-                <pic:pic xmlns:pic="http://schemas.openxmlformats.org/drawingml/2006/picture">
-                  <pic:nvPicPr>
-                    <pic:cNvPr id="7" name="Imagem 7"/>
-                    <pic:cNvPicPr>
-                      <a:picLocks noChangeAspect="1"/>
-                    </pic:cNvPicPr>
-                  </pic:nvPicPr>
-                  <pic:blipFill>
-                    <a:blip r:embed="rId5">
-                      <a:extLst>
-                        <a:ext uri="{28A0092B-C50C-407E-A947-70E740481C1C}">
-                          <a14:useLocalDpi xmlns:a14="http://schemas.microsoft.com/office/drawing/2010/main" val="0"/>
-                        </a:ext>
-                      </a:extLst>
-                    </a:blip>
-                    <a:stretch>
-                      <a:fillRect/>
-                    </a:stretch>
-                  </pic:blipFill>
-                  <pic:spPr>
-                    <a:xfrm>
-                      <a:off x="0" y="0"/>
-                      <a:ext cx="5143500" cy="3974291"/>
-                    </a:xfrm>
-                    <a:prstGeom prst="rect">
-                      <a:avLst/>
-                    </a:prstGeom>
-                  </pic:spPr>
-                </pic:pic>
-              </a:graphicData>
-            </a:graphic>
-          </wp:inline>
-        </w:drawing>
-      </w:r>
+      <w:bookmarkStart w:id="13" w:name="_GoBack"/>
+      <w:bookmarkEnd w:id="13"/>
       <w:r>
         <w:rPr>
           <w:rFonts w:cs="Arial"/>
@@ -1102,8 +1056,8 @@
           <w:lang w:val="pt-BR"/>
         </w:rPr>
       </w:pPr>
-      <w:bookmarkStart w:id="11" w:name="_Toc520618182"/>
-      <w:bookmarkStart w:id="12" w:name="_Toc506793646"/>
+      <w:bookmarkStart w:id="11" w:name="_Toc506793646"/>
+      <w:bookmarkStart w:id="12" w:name="_Toc520618182"/>
       <w:r>
         <w:rPr>
           <w:rFonts w:ascii="Calibri" w:hAnsi="Calibri" w:cs="Arial"/>
@@ -1121,8 +1075,6 @@
         </w:rPr>
         <w:t>Processo 3 – Testes</w:t>
       </w:r>
-      <w:bookmarkStart w:id="13" w:name="_GoBack"/>
-      <w:bookmarkEnd w:id="13"/>
     </w:p>
     <w:p>
       <w:pPr>
@@ -1927,7 +1879,6 @@
             <w:insideH w:val="single" w:color="auto" w:sz="4" w:space="0"/>
             <w:insideV w:val="single" w:color="auto" w:sz="4" w:space="0"/>
           </w:tblBorders>
-          <w:shd w:val="clear" w:color="auto" w:fill="FFFFFF"/>
           <w:tblCellMar>
             <w:top w:w="15" w:type="dxa"/>
             <w:left w:w="15" w:type="dxa"/>
@@ -2607,7 +2558,7 @@
     <w:lsdException w:uiPriority="99" w:name="index 8"/>
     <w:lsdException w:uiPriority="99" w:name="index 9"/>
     <w:lsdException w:uiPriority="39" w:semiHidden="0" w:name="toc 1"/>
-    <w:lsdException w:uiPriority="39" w:semiHidden="0" w:name="toc 2"/>
+    <w:lsdException w:qFormat="1" w:uiPriority="39" w:semiHidden="0" w:name="toc 2"/>
     <w:lsdException w:uiPriority="39" w:name="toc 3"/>
     <w:lsdException w:uiPriority="39" w:name="toc 4"/>
     <w:lsdException w:uiPriority="39" w:name="toc 5"/>
@@ -2739,7 +2690,7 @@
     <w:lsdException w:uiPriority="99" w:name="Table Theme"/>
     <w:lsdException w:unhideWhenUsed="0" w:uiPriority="99" w:name="Placeholder Text"/>
     <w:lsdException w:unhideWhenUsed="0" w:uiPriority="61" w:semiHidden="0" w:name="Light List"/>
-    <w:lsdException w:unhideWhenUsed="0" w:uiPriority="61" w:semiHidden="0" w:name="Light List Accent 1"/>
+    <w:lsdException w:qFormat="1" w:unhideWhenUsed="0" w:uiPriority="61" w:semiHidden="0" w:name="Light List Accent 1"/>
   </w:latentStyles>
   <w:style w:type="paragraph" w:default="1" w:styleId="1">
     <w:name w:val="Normal"/>
@@ -2826,6 +2777,7 @@
     <w:basedOn w:val="1"/>
     <w:next w:val="1"/>
     <w:unhideWhenUsed/>
+    <w:qFormat/>
     <w:uiPriority w:val="39"/>
     <w:pPr>
       <w:spacing w:after="0" w:line="360" w:lineRule="auto"/>
@@ -3130,6 +3082,7 @@
   <w:style w:type="character" w:customStyle="1" w:styleId="30">
     <w:name w:val="Título 2 Char"/>
     <w:link w:val="3"/>
+    <w:qFormat/>
     <w:uiPriority w:val="9"/>
     <w:rPr>
       <w:rFonts w:ascii="Arial" w:hAnsi="Arial" w:eastAsia="Times New Roman" w:cs="Times New Roman"/>
@@ -3145,6 +3098,7 @@
     <w:name w:val="Texto de balão Char"/>
     <w:link w:val="11"/>
     <w:semiHidden/>
+    <w:qFormat/>
     <w:uiPriority w:val="99"/>
     <w:rPr>
       <w:rFonts w:ascii="Tahoma" w:hAnsi="Tahoma" w:cs="Tahoma"/>
@@ -3191,6 +3145,7 @@
   <w:style w:type="table" w:styleId="35">
     <w:name w:val="Light List Accent 1"/>
     <w:basedOn w:val="19"/>
+    <w:qFormat/>
     <w:uiPriority w:val="61"/>
     <w:rPr>
       <w:rFonts w:ascii="Times New Roman" w:hAnsi="Times New Roman" w:eastAsia="Times New Roman"/>
@@ -3377,6 +3332,7 @@
   <w:style w:type="character" w:customStyle="1" w:styleId="40">
     <w:name w:val="qowt-font6-calibri"/>
     <w:basedOn w:val="14"/>
+    <w:qFormat/>
     <w:uiPriority w:val="0"/>
   </w:style>
 </w:styles>

</xml_diff>